<commit_message>
Modif Datasheet Description du Fonctionnement du capteur
</commit_message>
<xml_diff>
--- a/Datasheet/Plan datasheet.docx
+++ b/Datasheet/Plan datasheet.docx
@@ -255,16 +255,16 @@
         <mc:AlternateContent>
           <mc:Choice Requires="wps">
             <w:drawing>
-              <wp:anchor distT="45720" distB="45720" distL="114300" distR="114300" simplePos="0" relativeHeight="251661312" behindDoc="0" locked="0" layoutInCell="1" allowOverlap="1" wp14:anchorId="6AE9AD9D" wp14:editId="50EBF910">
+              <wp:anchor distT="45720" distB="45720" distL="114300" distR="114300" simplePos="0" relativeHeight="251661312" behindDoc="0" locked="0" layoutInCell="1" allowOverlap="1" wp14:anchorId="6AE9AD9D" wp14:editId="74469794">
                 <wp:simplePos x="0" y="0"/>
                 <wp:positionH relativeFrom="margin">
-                  <wp:align>left</wp:align>
+                  <wp:posOffset>-635</wp:posOffset>
                 </wp:positionH>
                 <wp:positionV relativeFrom="paragraph">
-                  <wp:posOffset>1905</wp:posOffset>
+                  <wp:posOffset>0</wp:posOffset>
                 </wp:positionV>
-                <wp:extent cx="2360930" cy="1404620"/>
-                <wp:effectExtent l="0" t="0" r="635" b="1905"/>
+                <wp:extent cx="4640580" cy="1404620"/>
+                <wp:effectExtent l="0" t="0" r="7620" b="0"/>
                 <wp:wrapSquare wrapText="bothSides"/>
                 <wp:docPr id="2" name="Zone de texte 2"/>
                 <wp:cNvGraphicFramePr>
@@ -279,7 +279,7 @@
                       <wps:spPr bwMode="auto">
                         <a:xfrm>
                           <a:off x="0" y="0"/>
-                          <a:ext cx="2360930" cy="1404620"/>
+                          <a:ext cx="4640580" cy="1404620"/>
                         </a:xfrm>
                         <a:prstGeom prst="rect">
                           <a:avLst/>
@@ -302,6 +302,72 @@
                             </w:r>
                           </w:p>
                           <w:p/>
+                          <w:p>
+                            <w:pPr>
+                              <w:ind w:firstLine="708"/>
+                            </w:pPr>
+                            <w:r>
+                              <w:t>Ce capteur est un capteur de déformation exploitant la théorie de la percolation. Une couche fine de graphite est déposée en forme de U sur un papier rectangulaire</w:t>
+                            </w:r>
+                            <w:r>
+                              <w:t xml:space="preserve"> à l’aide d’un crayon</w:t>
+                            </w:r>
+                            <w:r>
+                              <w:t xml:space="preserve">. </w:t>
+                            </w:r>
+                            <w:r>
+                              <w:t>En observant la structure de cette</w:t>
+                            </w:r>
+                            <w:r>
+                              <w:t xml:space="preserve"> couche fine</w:t>
+                            </w:r>
+                            <w:r>
+                              <w:t xml:space="preserve"> à l’aide d’un MEB, elle</w:t>
+                            </w:r>
+                            <w:r>
+                              <w:t xml:space="preserve"> est</w:t>
+                            </w:r>
+                            <w:r>
+                              <w:t xml:space="preserve"> en effet</w:t>
+                            </w:r>
+                            <w:r>
+                              <w:t xml:space="preserve"> constituée </w:t>
+                            </w:r>
+                            <w:r>
+                              <w:t>des réseaux percolés</w:t>
+                            </w:r>
+                            <w:r>
+                              <w:t xml:space="preserve"> de particules de graphite. </w:t>
+                            </w:r>
+                          </w:p>
+                          <w:p>
+                            <w:pPr>
+                              <w:ind w:firstLine="708"/>
+                            </w:pPr>
+                            <w:r>
+                              <w:t xml:space="preserve">Lorsque le papier est soumis à une tension, le taux de percolation des réseaux diminue. Ceci implique donc, une augmentation de la résistance de la couche de graphite car la distance effective entre les particules augmente. De </w:t>
+                            </w:r>
+                            <w:r>
+                              <w:t>même</w:t>
+                            </w:r>
+                            <w:r>
+                              <w:t xml:space="preserve">, lorsque le papier est soumis à une compression, le taux de percolation des réseaux augment. Ceci implique une diminution de la résistance car la distance entre les particules cette fois ci </w:t>
+                            </w:r>
+                            <w:r>
+                              <w:t xml:space="preserve">diminue. </w:t>
+                            </w:r>
+                          </w:p>
+                          <w:p>
+                            <w:pPr>
+                              <w:ind w:firstLine="708"/>
+                            </w:pPr>
+                            <w:r>
+                              <w:t xml:space="preserve">La variation de la résistance étant proportionnelle à la déformation du capteur permet d’en déduire la déformation subie. Cette variation de résistance est très petite et passif d’où la nécessité d’un conditionneur de signal qui est constitué d’un amplificateur de transimpédance. </w:t>
+                            </w:r>
+                          </w:p>
+                          <w:p/>
+                          <w:p/>
+                          <w:p/>
                         </w:txbxContent>
                       </wps:txbx>
                       <wps:bodyPr rot="0" vert="horz" wrap="square" lIns="91440" tIns="45720" rIns="91440" bIns="45720" anchor="t" anchorCtr="0">
@@ -311,7 +377,7 @@
                   </a:graphicData>
                 </a:graphic>
                 <wp14:sizeRelH relativeFrom="margin">
-                  <wp14:pctWidth>40000</wp14:pctWidth>
+                  <wp14:pctWidth>0</wp14:pctWidth>
                 </wp14:sizeRelH>
                 <wp14:sizeRelV relativeFrom="margin">
                   <wp14:pctHeight>20000</wp14:pctHeight>
@@ -321,7 +387,7 @@
           </mc:Choice>
           <mc:Fallback>
             <w:pict>
-              <v:shape w14:anchorId="6AE9AD9D" id="_x0000_s1028" type="#_x0000_t202" style="position:absolute;margin-left:0;margin-top:.15pt;width:185.9pt;height:110.6pt;z-index:251661312;visibility:visible;mso-wrap-style:square;mso-width-percent:400;mso-height-percent:200;mso-wrap-distance-left:9pt;mso-wrap-distance-top:3.6pt;mso-wrap-distance-right:9pt;mso-wrap-distance-bottom:3.6pt;mso-position-horizontal:left;mso-position-horizontal-relative:margin;mso-position-vertical:absolute;mso-position-vertical-relative:text;mso-width-percent:400;mso-height-percent:200;mso-width-relative:margin;mso-height-relative:margin;v-text-anchor:top" o:gfxdata="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" stroked="f">
+              <v:shape w14:anchorId="6AE9AD9D" id="_x0000_s1028" type="#_x0000_t202" style="position:absolute;margin-left:-.05pt;margin-top:0;width:365.4pt;height:110.6pt;z-index:251661312;visibility:visible;mso-wrap-style:square;mso-width-percent:0;mso-height-percent:200;mso-wrap-distance-left:9pt;mso-wrap-distance-top:3.6pt;mso-wrap-distance-right:9pt;mso-wrap-distance-bottom:3.6pt;mso-position-horizontal:absolute;mso-position-horizontal-relative:margin;mso-position-vertical:absolute;mso-position-vertical-relative:text;mso-width-percent:0;mso-height-percent:200;mso-width-relative:margin;mso-height-relative:margin;v-text-anchor:top" o:gfxdata="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" stroked="f">
                 <v:textbox style="mso-fit-shape-to-text:t">
                   <w:txbxContent>
                     <w:p>
@@ -329,6 +395,72 @@
                         <w:t xml:space="preserve">Description du fonctionnement du capteur </w:t>
                       </w:r>
                     </w:p>
+                    <w:p/>
+                    <w:p>
+                      <w:pPr>
+                        <w:ind w:firstLine="708"/>
+                      </w:pPr>
+                      <w:r>
+                        <w:t>Ce capteur est un capteur de déformation exploitant la théorie de la percolation. Une couche fine de graphite est déposée en forme de U sur un papier rectangulaire</w:t>
+                      </w:r>
+                      <w:r>
+                        <w:t xml:space="preserve"> à l’aide d’un crayon</w:t>
+                      </w:r>
+                      <w:r>
+                        <w:t xml:space="preserve">. </w:t>
+                      </w:r>
+                      <w:r>
+                        <w:t>En observant la structure de cette</w:t>
+                      </w:r>
+                      <w:r>
+                        <w:t xml:space="preserve"> couche fine</w:t>
+                      </w:r>
+                      <w:r>
+                        <w:t xml:space="preserve"> à l’aide d’un MEB, elle</w:t>
+                      </w:r>
+                      <w:r>
+                        <w:t xml:space="preserve"> est</w:t>
+                      </w:r>
+                      <w:r>
+                        <w:t xml:space="preserve"> en effet</w:t>
+                      </w:r>
+                      <w:r>
+                        <w:t xml:space="preserve"> constituée </w:t>
+                      </w:r>
+                      <w:r>
+                        <w:t>des réseaux percolés</w:t>
+                      </w:r>
+                      <w:r>
+                        <w:t xml:space="preserve"> de particules de graphite. </w:t>
+                      </w:r>
+                    </w:p>
+                    <w:p>
+                      <w:pPr>
+                        <w:ind w:firstLine="708"/>
+                      </w:pPr>
+                      <w:r>
+                        <w:t xml:space="preserve">Lorsque le papier est soumis à une tension, le taux de percolation des réseaux diminue. Ceci implique donc, une augmentation de la résistance de la couche de graphite car la distance effective entre les particules augmente. De </w:t>
+                      </w:r>
+                      <w:r>
+                        <w:t>même</w:t>
+                      </w:r>
+                      <w:r>
+                        <w:t xml:space="preserve">, lorsque le papier est soumis à une compression, le taux de percolation des réseaux augment. Ceci implique une diminution de la résistance car la distance entre les particules cette fois ci </w:t>
+                      </w:r>
+                      <w:r>
+                        <w:t xml:space="preserve">diminue. </w:t>
+                      </w:r>
+                    </w:p>
+                    <w:p>
+                      <w:pPr>
+                        <w:ind w:firstLine="708"/>
+                      </w:pPr>
+                      <w:r>
+                        <w:t xml:space="preserve">La variation de la résistance étant proportionnelle à la déformation du capteur permet d’en déduire la déformation subie. Cette variation de résistance est très petite et passif d’où la nécessité d’un conditionneur de signal qui est constitué d’un amplificateur de transimpédance. </w:t>
+                      </w:r>
+                    </w:p>
+                    <w:p/>
+                    <w:p/>
                     <w:p/>
                   </w:txbxContent>
                 </v:textbox>
@@ -424,7 +556,7 @@
                           </w:p>
                           <w:p>
                             <w:pPr>
-                              <w:pStyle w:val="Paragraphedeliste"/>
+                              <w:pStyle w:val="ListParagraph"/>
                               <w:numPr>
                                 <w:ilvl w:val="0"/>
                                 <w:numId w:val="2"/>
@@ -439,7 +571,7 @@
                           </w:p>
                           <w:p>
                             <w:pPr>
-                              <w:pStyle w:val="Paragraphedeliste"/>
+                              <w:pStyle w:val="ListParagraph"/>
                               <w:numPr>
                                 <w:ilvl w:val="0"/>
                                 <w:numId w:val="2"/>
@@ -459,7 +591,7 @@
                           </w:p>
                           <w:p>
                             <w:pPr>
-                              <w:pStyle w:val="Paragraphedeliste"/>
+                              <w:pStyle w:val="ListParagraph"/>
                             </w:pPr>
                           </w:p>
                           <w:p/>
@@ -473,7 +605,7 @@
                           </w:p>
                           <w:p>
                             <w:pPr>
-                              <w:pStyle w:val="Paragraphedeliste"/>
+                              <w:pStyle w:val="ListParagraph"/>
                               <w:numPr>
                                 <w:ilvl w:val="0"/>
                                 <w:numId w:val="1"/>
@@ -485,7 +617,7 @@
                           </w:p>
                           <w:p>
                             <w:pPr>
-                              <w:pStyle w:val="Paragraphedeliste"/>
+                              <w:pStyle w:val="ListParagraph"/>
                               <w:numPr>
                                 <w:ilvl w:val="0"/>
                                 <w:numId w:val="1"/>
@@ -513,7 +645,7 @@
                           </w:p>
                           <w:p>
                             <w:pPr>
-                              <w:pStyle w:val="Paragraphedeliste"/>
+                              <w:pStyle w:val="ListParagraph"/>
                               <w:numPr>
                                 <w:ilvl w:val="0"/>
                                 <w:numId w:val="1"/>
@@ -591,7 +723,7 @@
                     </w:p>
                     <w:p>
                       <w:pPr>
-                        <w:pStyle w:val="Paragraphedeliste"/>
+                        <w:pStyle w:val="ListParagraph"/>
                         <w:numPr>
                           <w:ilvl w:val="0"/>
                           <w:numId w:val="2"/>
@@ -606,7 +738,7 @@
                     </w:p>
                     <w:p>
                       <w:pPr>
-                        <w:pStyle w:val="Paragraphedeliste"/>
+                        <w:pStyle w:val="ListParagraph"/>
                         <w:numPr>
                           <w:ilvl w:val="0"/>
                           <w:numId w:val="2"/>
@@ -626,7 +758,7 @@
                     </w:p>
                     <w:p>
                       <w:pPr>
-                        <w:pStyle w:val="Paragraphedeliste"/>
+                        <w:pStyle w:val="ListParagraph"/>
                       </w:pPr>
                     </w:p>
                     <w:p/>
@@ -640,7 +772,7 @@
                     </w:p>
                     <w:p>
                       <w:pPr>
-                        <w:pStyle w:val="Paragraphedeliste"/>
+                        <w:pStyle w:val="ListParagraph"/>
                         <w:numPr>
                           <w:ilvl w:val="0"/>
                           <w:numId w:val="1"/>
@@ -652,7 +784,7 @@
                     </w:p>
                     <w:p>
                       <w:pPr>
-                        <w:pStyle w:val="Paragraphedeliste"/>
+                        <w:pStyle w:val="ListParagraph"/>
                         <w:numPr>
                           <w:ilvl w:val="0"/>
                           <w:numId w:val="1"/>
@@ -680,7 +812,7 @@
                     </w:p>
                     <w:p>
                       <w:pPr>
-                        <w:pStyle w:val="Paragraphedeliste"/>
+                        <w:pStyle w:val="ListParagraph"/>
                         <w:numPr>
                           <w:ilvl w:val="0"/>
                           <w:numId w:val="1"/>
@@ -780,7 +912,7 @@
 <w:hdr xmlns:wpc="http://schemas.microsoft.com/office/word/2010/wordprocessingCanvas" xmlns:cx="http://schemas.microsoft.com/office/drawing/2014/chartex" xmlns:cx1="http://schemas.microsoft.com/office/drawing/2015/9/8/chartex" xmlns:cx2="http://schemas.microsoft.com/office/drawing/2015/10/21/chartex" xmlns:cx3="http://schemas.microsoft.com/office/drawing/2016/5/9/chartex" xmlns:cx4="http://schemas.microsoft.com/office/drawing/2016/5/10/chartex" xmlns:cx5="http://schemas.microsoft.com/office/drawing/2016/5/11/chartex" xmlns:cx6="http://schemas.microsoft.com/office/drawing/2016/5/12/chartex" xmlns:cx7="http://schemas.microsoft.com/office/drawing/2016/5/13/chartex" xmlns:cx8="http://schemas.microsoft.com/office/drawing/2016/5/14/chartex" xmlns:mc="http://schemas.openxmlformats.org/markup-compatibility/2006" xmlns:aink="http://schemas.microsoft.com/office/drawing/2016/ink" xmlns:am3d="http://schemas.microsoft.com/office/drawing/2017/model3d" xmlns:o="urn:schemas-microsoft-com:office:office" xmlns:r="http://schemas.openxmlformats.org/officeDocument/2006/relationships" xmlns:m="http://schemas.openxmlformats.org/officeDocument/2006/math" xmlns:v="urn:schemas-microsoft-com:vml" xmlns:wp14="http://schemas.microsoft.com/office/word/2010/wordprocessingDrawing" xmlns:wp="http://schemas.openxmlformats.org/drawingml/2006/wordprocessingDrawing" xmlns:w10="urn:schemas-microsoft-com:office:word" xmlns:w="http://schemas.openxmlformats.org/wordprocessingml/2006/main" xmlns:w14="http://schemas.microsoft.com/office/word/2010/wordml" xmlns:w15="http://schemas.microsoft.com/office/word/2012/wordml" xmlns:w16cex="http://schemas.microsoft.com/office/word/2018/wordml/cex" xmlns:w16cid="http://schemas.microsoft.com/office/word/2016/wordml/cid" xmlns:w16="http://schemas.microsoft.com/office/word/2018/wordml" xmlns:w16se="http://schemas.microsoft.com/office/word/2015/wordml/symex" xmlns:wpg="http://schemas.microsoft.com/office/word/2010/wordprocessingGroup" xmlns:wpi="http://schemas.microsoft.com/office/word/2010/wordprocessingInk" xmlns:wne="http://schemas.microsoft.com/office/word/2006/wordml" xmlns:wps="http://schemas.microsoft.com/office/word/2010/wordprocessingShape" mc:Ignorable="w14 w15 w16se w16cid w16 w16cex wp14">
   <w:p>
     <w:pPr>
-      <w:pStyle w:val="En-tte"/>
+      <w:pStyle w:val="Header"/>
     </w:pPr>
     <w:r>
       <w:t xml:space="preserve">LOGO INSA </w:t>
@@ -1430,13 +1562,13 @@
     <w:name w:val="Normal"/>
     <w:qFormat/>
   </w:style>
-  <w:style w:type="character" w:default="1" w:styleId="Policepardfaut">
+  <w:style w:type="character" w:default="1" w:styleId="DefaultParagraphFont">
     <w:name w:val="Default Paragraph Font"/>
     <w:uiPriority w:val="1"/>
     <w:semiHidden/>
     <w:unhideWhenUsed/>
   </w:style>
-  <w:style w:type="table" w:default="1" w:styleId="TableauNormal">
+  <w:style w:type="table" w:default="1" w:styleId="TableNormal">
     <w:name w:val="Normal Table"/>
     <w:uiPriority w:val="99"/>
     <w:semiHidden/>
@@ -1451,16 +1583,16 @@
       </w:tblCellMar>
     </w:tblPr>
   </w:style>
-  <w:style w:type="numbering" w:default="1" w:styleId="Aucuneliste">
+  <w:style w:type="numbering" w:default="1" w:styleId="NoList">
     <w:name w:val="No List"/>
     <w:uiPriority w:val="99"/>
     <w:semiHidden/>
     <w:unhideWhenUsed/>
   </w:style>
-  <w:style w:type="paragraph" w:styleId="En-tte">
+  <w:style w:type="paragraph" w:styleId="Header">
     <w:name w:val="header"/>
     <w:basedOn w:val="Normal"/>
-    <w:link w:val="En-tteCar"/>
+    <w:link w:val="HeaderChar"/>
     <w:uiPriority w:val="99"/>
     <w:unhideWhenUsed/>
     <w:rsid w:val="001F07F4"/>
@@ -1472,17 +1604,17 @@
       <w:spacing w:after="0" w:line="240" w:lineRule="auto"/>
     </w:pPr>
   </w:style>
-  <w:style w:type="character" w:customStyle="1" w:styleId="En-tteCar">
-    <w:name w:val="En-tête Car"/>
-    <w:basedOn w:val="Policepardfaut"/>
-    <w:link w:val="En-tte"/>
+  <w:style w:type="character" w:customStyle="1" w:styleId="HeaderChar">
+    <w:name w:val="Header Char"/>
+    <w:basedOn w:val="DefaultParagraphFont"/>
+    <w:link w:val="Header"/>
     <w:uiPriority w:val="99"/>
     <w:rsid w:val="001F07F4"/>
   </w:style>
-  <w:style w:type="paragraph" w:styleId="Pieddepage">
+  <w:style w:type="paragraph" w:styleId="Footer">
     <w:name w:val="footer"/>
     <w:basedOn w:val="Normal"/>
-    <w:link w:val="PieddepageCar"/>
+    <w:link w:val="FooterChar"/>
     <w:uiPriority w:val="99"/>
     <w:unhideWhenUsed/>
     <w:rsid w:val="001F07F4"/>
@@ -1494,14 +1626,14 @@
       <w:spacing w:after="0" w:line="240" w:lineRule="auto"/>
     </w:pPr>
   </w:style>
-  <w:style w:type="character" w:customStyle="1" w:styleId="PieddepageCar">
-    <w:name w:val="Pied de page Car"/>
-    <w:basedOn w:val="Policepardfaut"/>
-    <w:link w:val="Pieddepage"/>
+  <w:style w:type="character" w:customStyle="1" w:styleId="FooterChar">
+    <w:name w:val="Footer Char"/>
+    <w:basedOn w:val="DefaultParagraphFont"/>
+    <w:link w:val="Footer"/>
     <w:uiPriority w:val="99"/>
     <w:rsid w:val="001F07F4"/>
   </w:style>
-  <w:style w:type="paragraph" w:styleId="Paragraphedeliste">
+  <w:style w:type="paragraph" w:styleId="ListParagraph">
     <w:name w:val="List Paragraph"/>
     <w:basedOn w:val="Normal"/>
     <w:uiPriority w:val="34"/>

</xml_diff>